<commit_message>
All code cleaned up to correspond to publication
</commit_message>
<xml_diff>
--- a/ms/ECE-2018-01-00051 list of revisions.docx
+++ b/ms/ECE-2018-01-00051 list of revisions.docx
@@ -76,9 +76,15 @@
     <w:p/>
     <w:p>
       <w:r>
+        <w:rPr>
+          <w:b/>
+        </w:rPr>
         <w:t>&gt; Fantastic, thank you.  We have added a clear statement and brief comment on the scope of the implications to this effect in the Discussion.</w:t>
       </w:r>
       <w:r>
+        <w:rPr>
+          <w:b/>
+        </w:rPr>
         <w:br/>
       </w:r>
       <w:r>
@@ -88,71 +94,158 @@
     </w:p>
     <w:p/>
     <w:p>
-      <w:r>
+      <w:pPr>
+        <w:rPr>
+          <w:b/>
+        </w:rPr>
+      </w:pPr>
+      <w:r>
+        <w:rPr>
+          <w:b/>
+        </w:rPr>
         <w:t>&gt; Thank you for this suggestion.  We used a shrub-open model for the relocation sampling to emulate the plant ecology facilitation literature, and we hope speak directly to that readership.</w:t>
       </w:r>
       <w:r>
+        <w:rPr>
+          <w:b/>
+        </w:rPr>
         <w:t xml:space="preserve">  </w:t>
       </w:r>
       <w:r>
-        <w:t>Pescador et al. (2004) in New Phytologist call this a two-phase model for simplifying deserts and highlight similar limitations (but also strengths).  Ideally, the sampling would involve recording exact distances in the field that relocations were collected. The design of the experiment does not allow for this. However, we have now added a comment to this effect in the Discussion as well.</w:t>
-      </w:r>
-    </w:p>
-    <w:p/>
-    <w:p>
-      <w:r>
-        <w:t>Similarly, with regards to excluding the lizards who were located very few times, it would seem helpful to present the results with these individuals excluded, even if only to show this has now effect.</w:t>
-      </w:r>
-      <w:r>
-        <w:br/>
-      </w:r>
-      <w:r>
-        <w:br/>
-        <w:t xml:space="preserve">&gt; </w:t>
-      </w:r>
-      <w:r>
-        <w:t>Absolutely.  Home range statistics need a minimum for 5 relocations per individual to effectively model distribution, but all other conventional statist</w:t>
-      </w:r>
-      <w:r>
-        <w:t>i</w:t>
-      </w:r>
-      <w:r>
-        <w:t xml:space="preserve">cs </w:t>
-      </w:r>
-      <w:r>
-        <w:t xml:space="preserve">presented in the paper </w:t>
-      </w:r>
-      <w:r>
-        <w:t>now include all individuals.</w:t>
-      </w:r>
-      <w:r>
-        <w:t xml:space="preserve"> </w:t>
-      </w:r>
-      <w:r>
-        <w:br/>
-      </w:r>
-      <w:r>
-        <w:br/>
-        <w:t xml:space="preserve">Finally, one editorial point regarding your Data Accessibility statement. It's great that you have uploaded your data into GitHub. However to be fully in compliance with our data policy can I also ask that you also deposit this information in a permanent repository such as Dryad or </w:t>
-      </w:r>
-      <w:r>
-        <w:lastRenderedPageBreak/>
-        <w:t>FigShare; as information in GitHub can continue to be edited post-publication of your paper, it does not meet our requirements of a 'long-term and stable' repository. Note that with Dryad, we will both cover the costs of this and provide an easy way to deposit your data there upon acceptance of your paper.</w:t>
-      </w:r>
-      <w:r>
-        <w:br/>
-      </w:r>
-    </w:p>
-    <w:p>
-      <w:r>
-        <w:t xml:space="preserve">&gt; Absolutely, the data are now published on </w:t>
-      </w:r>
-      <w:r>
-        <w:t>Figshare and cited directly within the paper. We also published the final code from GitHub to Zenodo and cite within the publication as well.</w:t>
+        <w:rPr>
+          <w:b/>
+        </w:rPr>
+        <w:t>Pescador et al. (2004) in New Phytologist call this a two-phase model for simplifying deserts and highlight similar limitations (but also strengths).  Ideally, the sampling would involve recording exact distances in the field that relocations were collected. The design of the experiment does not allow for this. However, we have now added a comment to this e</w:t>
+      </w:r>
+      <w:r>
+        <w:rPr>
+          <w:b/>
+        </w:rPr>
+        <w:t>ffect in the Discussion as well.</w:t>
+      </w:r>
+    </w:p>
+    <w:p>
+      <w:pPr>
+        <w:rPr>
+          <w:b/>
+        </w:rPr>
+      </w:pPr>
+    </w:p>
+    <w:p>
+      <w:pPr>
+        <w:rPr>
+          <w:color w:val="FF0000"/>
+        </w:rPr>
+      </w:pPr>
+      <w:r>
+        <w:rPr>
+          <w:color w:val="FF0000"/>
+        </w:rPr>
+        <w:t>@MIKE – your call here. If you want to get me shrub density data at 0.25 and also 1m away from shrubs, I can just add as columns to the individual.csv file and try too – however, happy to just to cite precedent and leave at 0.5m – your call.</w:t>
       </w:r>
       <w:bookmarkStart w:id="0" w:name="_GoBack"/>
       <w:bookmarkEnd w:id="0"/>
     </w:p>
+    <w:p/>
+    <w:p/>
+    <w:p>
+      <w:pPr>
+        <w:rPr>
+          <w:b/>
+        </w:rPr>
+      </w:pPr>
+      <w:r>
+        <w:t>Similarly, with regards to excluding the lizards who were located very few times, it would seem helpful to present the results with these individuals excluded, even if only to show this has now effect.</w:t>
+      </w:r>
+      <w:r>
+        <w:br/>
+      </w:r>
+      <w:r>
+        <w:br/>
+      </w:r>
+      <w:r>
+        <w:rPr>
+          <w:b/>
+        </w:rPr>
+        <w:t xml:space="preserve">&gt; </w:t>
+      </w:r>
+      <w:r>
+        <w:rPr>
+          <w:b/>
+        </w:rPr>
+        <w:t xml:space="preserve">Absolutely good point. We apologize for the confusion.  All conventional statistics were </w:t>
+      </w:r>
+      <w:r>
+        <w:rPr>
+          <w:b/>
+        </w:rPr>
+        <w:t>done using all relocation data.  However, h</w:t>
+      </w:r>
+      <w:r>
+        <w:rPr>
+          <w:b/>
+        </w:rPr>
+        <w:t xml:space="preserve">ome range statistics need a minimum for 5 </w:t>
+      </w:r>
+      <w:r>
+        <w:rPr>
+          <w:b/>
+        </w:rPr>
+        <w:lastRenderedPageBreak/>
+        <w:t xml:space="preserve">relocations per individual to </w:t>
+      </w:r>
+      <w:r>
+        <w:rPr>
+          <w:b/>
+        </w:rPr>
+        <w:t>effectively model distribution to only these statistics used 27of the 30 lizards. We have now more cle</w:t>
+      </w:r>
+      <w:r>
+        <w:rPr>
+          <w:b/>
+        </w:rPr>
+        <w:t>aned explained this on line 148 (i.e. at the beginning of the Results section).</w:t>
+      </w:r>
+      <w:r>
+        <w:rPr>
+          <w:b/>
+        </w:rPr>
+        <w:br/>
+      </w:r>
+      <w:r>
+        <w:br/>
+        <w:t>Finally, one editorial point regarding your Data Accessibility statement. It's great that you have uploaded your data into GitHub. However to be fully in compliance with our data policy can I also ask that you also deposit this information in a permanent repository such as Dryad or FigShare; as information in GitHub can continue to be edited post-publication of your paper, it does not meet our requirements of a 'long-term and stable' repository. Note that with Dryad, we will both cover the costs of this and provide an easy way to deposit your data there upon acceptance of your paper.</w:t>
+      </w:r>
+      <w:r>
+        <w:br/>
+      </w:r>
+    </w:p>
+    <w:p>
+      <w:pPr>
+        <w:rPr>
+          <w:b/>
+        </w:rPr>
+      </w:pPr>
+      <w:r>
+        <w:rPr>
+          <w:b/>
+        </w:rPr>
+        <w:t>&gt; T</w:t>
+      </w:r>
+      <w:r>
+        <w:rPr>
+          <w:b/>
+        </w:rPr>
+        <w:t xml:space="preserve">he data are now published on </w:t>
+      </w:r>
+      <w:r>
+        <w:rPr>
+          <w:b/>
+        </w:rPr>
+        <w:t>Figshare and cited directly within the paper. We also published the final code from GitHub to Zenodo and cite within the publication as well.</w:t>
+      </w:r>
+    </w:p>
+    <w:p/>
     <w:p>
       <w:r>
         <w:br/>
@@ -451,6 +544,7 @@
   <w:style w:type="character" w:default="1" w:styleId="DefaultParagraphFont">
     <w:name w:val="Default Paragraph Font"/>
     <w:uiPriority w:val="1"/>
+    <w:semiHidden/>
     <w:unhideWhenUsed/>
   </w:style>
   <w:style w:type="table" w:default="1" w:styleId="TableNormal">
@@ -647,6 +741,7 @@
   <w:style w:type="character" w:default="1" w:styleId="DefaultParagraphFont">
     <w:name w:val="Default Paragraph Font"/>
     <w:uiPriority w:val="1"/>
+    <w:semiHidden/>
     <w:unhideWhenUsed/>
   </w:style>
   <w:style w:type="table" w:default="1" w:styleId="TableNormal">

</xml_diff>

<commit_message>
published to Zenodo and added DOI
</commit_message>
<xml_diff>
--- a/ms/ECE-2018-01-00051 list of revisions.docx
+++ b/ms/ECE-2018-01-00051 list of revisions.docx
@@ -51,7 +51,15 @@
     </w:p>
     <w:p>
       <w:r>
-        <w:t>Dr. Westphal &amp; collaborators</w:t>
+        <w:t xml:space="preserve">Dr. </w:t>
+      </w:r>
+      <w:proofErr w:type="spellStart"/>
+      <w:r>
+        <w:t>Westphal</w:t>
+      </w:r>
+      <w:proofErr w:type="spellEnd"/>
+      <w:r>
+        <w:t xml:space="preserve"> &amp; collaborators</w:t>
       </w:r>
     </w:p>
     <w:p/>
@@ -111,11 +119,33 @@
         </w:rPr>
         <w:t xml:space="preserve">  </w:t>
       </w:r>
-      <w:r>
-        <w:rPr>
-          <w:b/>
-        </w:rPr>
-        <w:t>Pescador et al. (2004) in New Phytologist call this a two-phase model for simplifying deserts and highlight similar limitations (but also strengths).  Ideally, the sampling would involve recording exact distances in the field that relocations were collected. The design of the experiment does not allow for this. However, we have now added a comment to this e</w:t>
+      <w:proofErr w:type="spellStart"/>
+      <w:r>
+        <w:rPr>
+          <w:b/>
+        </w:rPr>
+        <w:t>Pescador</w:t>
+      </w:r>
+      <w:proofErr w:type="spellEnd"/>
+      <w:r>
+        <w:rPr>
+          <w:b/>
+        </w:rPr>
+        <w:t xml:space="preserve"> et al. (2004) in New </w:t>
+      </w:r>
+      <w:proofErr w:type="spellStart"/>
+      <w:r>
+        <w:rPr>
+          <w:b/>
+        </w:rPr>
+        <w:t>Phytologist</w:t>
+      </w:r>
+      <w:proofErr w:type="spellEnd"/>
+      <w:r>
+        <w:rPr>
+          <w:b/>
+        </w:rPr>
+        <w:t xml:space="preserve"> call this a two-phase model for simplifying deserts and highlight similar limitations (but also strengths).  Ideally, the sampling would involve recording exact distances in the field that relocations were collected. The design of the experiment does not allow for this. However, we have now added a comment to this e</w:t>
       </w:r>
       <w:r>
         <w:rPr>
@@ -143,109 +173,179 @@
         </w:rPr>
         <w:t>@MIKE – your call here. If you want to get me shrub density data at 0.25 and also 1m away from shrubs, I can just add as columns to the individual.csv file and try too – however, happy to just to cite precedent and leave at 0.5m – your call.</w:t>
       </w:r>
+    </w:p>
+    <w:p/>
+    <w:p/>
+    <w:p>
+      <w:pPr>
+        <w:rPr>
+          <w:b/>
+        </w:rPr>
+      </w:pPr>
+      <w:r>
+        <w:t>Similarly, with regards to excluding the lizards who were located very few times, it would seem helpful to present the results with these individuals excluded, even if only to show this has now effect.</w:t>
+      </w:r>
+      <w:r>
+        <w:br/>
+      </w:r>
+      <w:r>
+        <w:br/>
+      </w:r>
+      <w:r>
+        <w:rPr>
+          <w:b/>
+        </w:rPr>
+        <w:t xml:space="preserve">&gt; </w:t>
+      </w:r>
+      <w:r>
+        <w:rPr>
+          <w:b/>
+        </w:rPr>
+        <w:t xml:space="preserve">Absolutely good point. We apologize for the confusion.  All conventional statistics were </w:t>
+      </w:r>
+      <w:r>
+        <w:rPr>
+          <w:b/>
+        </w:rPr>
+        <w:t>done using all relocation data.  However, h</w:t>
+      </w:r>
+      <w:r>
+        <w:rPr>
+          <w:b/>
+        </w:rPr>
+        <w:t xml:space="preserve">ome range statistics need a minimum for 5 </w:t>
+      </w:r>
+      <w:r>
+        <w:rPr>
+          <w:b/>
+        </w:rPr>
+        <w:lastRenderedPageBreak/>
+        <w:t xml:space="preserve">relocations per individual to </w:t>
+      </w:r>
+      <w:r>
+        <w:rPr>
+          <w:b/>
+        </w:rPr>
+        <w:t>effectively model distribution to only these statistics used 27of the 30 lizards. We have now more cle</w:t>
+      </w:r>
+      <w:r>
+        <w:rPr>
+          <w:b/>
+        </w:rPr>
+        <w:t>aned explained this on line 148 (i.e. at the beginning of the Results section).</w:t>
+      </w:r>
+      <w:r>
+        <w:rPr>
+          <w:b/>
+        </w:rPr>
+        <w:br/>
+      </w:r>
+      <w:r>
+        <w:br/>
+      </w:r>
+      <w:proofErr w:type="gramStart"/>
+      <w:r>
+        <w:t>Finally, one editorial point regarding your Data Accessibility statement.</w:t>
+      </w:r>
+      <w:proofErr w:type="gramEnd"/>
+      <w:r>
+        <w:t xml:space="preserve"> It's great that you have uploaded your data into </w:t>
+      </w:r>
+      <w:proofErr w:type="spellStart"/>
+      <w:r>
+        <w:t>GitHub</w:t>
+      </w:r>
+      <w:proofErr w:type="spellEnd"/>
+      <w:r>
+        <w:t xml:space="preserve">. However to be fully in compliance with our data policy can I also ask that you also deposit this information in a permanent repository such as Dryad or </w:t>
+      </w:r>
+      <w:proofErr w:type="spellStart"/>
+      <w:r>
+        <w:t>FigShare</w:t>
+      </w:r>
+      <w:proofErr w:type="spellEnd"/>
+      <w:r>
+        <w:t xml:space="preserve">; as information in </w:t>
+      </w:r>
+      <w:proofErr w:type="spellStart"/>
+      <w:r>
+        <w:t>GitHub</w:t>
+      </w:r>
+      <w:proofErr w:type="spellEnd"/>
+      <w:r>
+        <w:t xml:space="preserve"> can continue to be edited post-publication of your paper, it does not meet our requirements of a 'long-term and stable' repository. Note that with Dryad, we will both cover the costs of this and provide an easy way to deposit your data there upon acceptance of your paper.</w:t>
+      </w:r>
+      <w:r>
+        <w:br/>
+      </w:r>
+    </w:p>
+    <w:p>
+      <w:pPr>
+        <w:rPr>
+          <w:b/>
+        </w:rPr>
+      </w:pPr>
+      <w:r>
+        <w:rPr>
+          <w:b/>
+        </w:rPr>
+        <w:t>&gt; T</w:t>
+      </w:r>
+      <w:r>
+        <w:rPr>
+          <w:b/>
+        </w:rPr>
+        <w:t xml:space="preserve">he data are now published on </w:t>
+      </w:r>
+      <w:proofErr w:type="spellStart"/>
+      <w:r>
+        <w:rPr>
+          <w:b/>
+        </w:rPr>
+        <w:t>Figshare</w:t>
+      </w:r>
+      <w:proofErr w:type="spellEnd"/>
+      <w:r>
+        <w:rPr>
+          <w:b/>
+        </w:rPr>
+        <w:t xml:space="preserve"> and cited directly within the paper. We also published the final code from </w:t>
+      </w:r>
+      <w:proofErr w:type="spellStart"/>
+      <w:r>
+        <w:rPr>
+          <w:b/>
+        </w:rPr>
+        <w:t>GitHub</w:t>
+      </w:r>
+      <w:proofErr w:type="spellEnd"/>
+      <w:r>
+        <w:rPr>
+          <w:b/>
+        </w:rPr>
+        <w:t xml:space="preserve"> to </w:t>
+      </w:r>
+      <w:proofErr w:type="spellStart"/>
+      <w:r>
+        <w:rPr>
+          <w:b/>
+        </w:rPr>
+        <w:t>Zenodo</w:t>
+      </w:r>
+      <w:proofErr w:type="spellEnd"/>
+      <w:r>
+        <w:rPr>
+          <w:b/>
+        </w:rPr>
+        <w:t xml:space="preserve"> and cite within the publication as well.</w:t>
+      </w:r>
+    </w:p>
+    <w:p/>
+    <w:p>
       <w:bookmarkStart w:id="0" w:name="_GoBack"/>
       <w:bookmarkEnd w:id="0"/>
     </w:p>
     <w:p/>
-    <w:p/>
-    <w:p>
-      <w:pPr>
-        <w:rPr>
-          <w:b/>
-        </w:rPr>
-      </w:pPr>
-      <w:r>
-        <w:t>Similarly, with regards to excluding the lizards who were located very few times, it would seem helpful to present the results with these individuals excluded, even if only to show this has now effect.</w:t>
-      </w:r>
-      <w:r>
-        <w:br/>
-      </w:r>
-      <w:r>
-        <w:br/>
-      </w:r>
-      <w:r>
-        <w:rPr>
-          <w:b/>
-        </w:rPr>
-        <w:t xml:space="preserve">&gt; </w:t>
-      </w:r>
-      <w:r>
-        <w:rPr>
-          <w:b/>
-        </w:rPr>
-        <w:t xml:space="preserve">Absolutely good point. We apologize for the confusion.  All conventional statistics were </w:t>
-      </w:r>
-      <w:r>
-        <w:rPr>
-          <w:b/>
-        </w:rPr>
-        <w:t>done using all relocation data.  However, h</w:t>
-      </w:r>
-      <w:r>
-        <w:rPr>
-          <w:b/>
-        </w:rPr>
-        <w:t xml:space="preserve">ome range statistics need a minimum for 5 </w:t>
-      </w:r>
-      <w:r>
-        <w:rPr>
-          <w:b/>
-        </w:rPr>
-        <w:lastRenderedPageBreak/>
-        <w:t xml:space="preserve">relocations per individual to </w:t>
-      </w:r>
-      <w:r>
-        <w:rPr>
-          <w:b/>
-        </w:rPr>
-        <w:t>effectively model distribution to only these statistics used 27of the 30 lizards. We have now more cle</w:t>
-      </w:r>
-      <w:r>
-        <w:rPr>
-          <w:b/>
-        </w:rPr>
-        <w:t>aned explained this on line 148 (i.e. at the beginning of the Results section).</w:t>
-      </w:r>
-      <w:r>
-        <w:rPr>
-          <w:b/>
-        </w:rPr>
-        <w:br/>
-      </w:r>
-      <w:r>
-        <w:br/>
-        <w:t>Finally, one editorial point regarding your Data Accessibility statement. It's great that you have uploaded your data into GitHub. However to be fully in compliance with our data policy can I also ask that you also deposit this information in a permanent repository such as Dryad or FigShare; as information in GitHub can continue to be edited post-publication of your paper, it does not meet our requirements of a 'long-term and stable' repository. Note that with Dryad, we will both cover the costs of this and provide an easy way to deposit your data there upon acceptance of your paper.</w:t>
-      </w:r>
-      <w:r>
-        <w:br/>
-      </w:r>
-    </w:p>
-    <w:p>
-      <w:pPr>
-        <w:rPr>
-          <w:b/>
-        </w:rPr>
-      </w:pPr>
-      <w:r>
-        <w:rPr>
-          <w:b/>
-        </w:rPr>
-        <w:t>&gt; T</w:t>
-      </w:r>
-      <w:r>
-        <w:rPr>
-          <w:b/>
-        </w:rPr>
-        <w:t xml:space="preserve">he data are now published on </w:t>
-      </w:r>
-      <w:r>
-        <w:rPr>
-          <w:b/>
-        </w:rPr>
-        <w:t>Figshare and cited directly within the paper. We also published the final code from GitHub to Zenodo and cite within the publication as well.</w:t>
-      </w:r>
-    </w:p>
-    <w:p/>
     <w:p>
       <w:r>
         <w:br/>
@@ -270,14 +370,27 @@
       </w:r>
       <w:r>
         <w:br/>
-        <w:t>Dear Authors:  </w:t>
-      </w:r>
-      <w:r>
-        <w:br/>
-      </w:r>
-      <w:r>
-        <w:br/>
-        <w:t>Your paper is fairly well written and you show use of shrubs by the lizard, mostly for thermoregulation. While one can reasonably concluded some benefit of the shrub to the lizard, showing use is not the same as showing increased individual fitness (or a proxy) or some population parameter such as increased density. In my opinion that is needed to show facilitation at this point.  This is particularly the case as your paper is arguing for the importance of shrubs to desert management and restoration. </w:t>
+        <w:t>Dear Authors</w:t>
+      </w:r>
+      <w:proofErr w:type="gramStart"/>
+      <w:r>
+        <w:t>:  </w:t>
+      </w:r>
+      <w:proofErr w:type="gramEnd"/>
+      <w:r>
+        <w:br/>
+      </w:r>
+      <w:r>
+        <w:br/>
+        <w:t xml:space="preserve">Your paper is fairly well written and you show use of shrubs by the lizard, mostly for thermoregulation. While one can reasonably concluded some benefit of the shrub to the lizard, showing use is not the same as showing increased individual fitness (or a proxy) or some population parameter such as increased density. </w:t>
+      </w:r>
+      <w:proofErr w:type="gramStart"/>
+      <w:r>
+        <w:t>In my opinion that is needed to show facilitation at this point.</w:t>
+      </w:r>
+      <w:proofErr w:type="gramEnd"/>
+      <w:r>
+        <w:t>  This is particularly the case as your paper is arguing for the importance of shrubs to desert management and restoration. </w:t>
       </w:r>
       <w:r>
         <w:br/>
@@ -332,11 +445,27 @@
       </w:r>
       <w:r>
         <w:br/>
-        <w:t>Lines 148-153, PDF p 8 (Doc. p 7): Table S2 shows several lizards that were located very few times (&lt; 13). Relative to lizards found more often, their homeranges are exceedingly small as are their shrub associations. The lizards with limited locational data should have been excluded from analyses.</w:t>
-      </w:r>
-      <w:r>
-        <w:br/>
-        <w:t>Line 150-151, PDF p 8 (Doc. p 7): The authors state that the home ranges (MCPs) of lizards generally did not overlap. Figure 1, however, indicates substantial overlap. The authors should describe this overlap in terms of male and female homeranges.</w:t>
+        <w:t xml:space="preserve">Lines 148-153, PDF p 8 (Doc. p 7): Table S2 shows several lizards that were located very few times (&lt; 13). Relative to lizards found more often, their </w:t>
+      </w:r>
+      <w:proofErr w:type="spellStart"/>
+      <w:r>
+        <w:t>homeranges</w:t>
+      </w:r>
+      <w:proofErr w:type="spellEnd"/>
+      <w:r>
+        <w:t xml:space="preserve"> are exceedingly small as are their shrub associations. The lizards with limited locational data should have been excluded from analyses.</w:t>
+      </w:r>
+      <w:r>
+        <w:br/>
+        <w:t xml:space="preserve">Line 150-151, PDF p 8 (Doc. p 7): The authors state that the home ranges (MCPs) of lizards generally did not overlap. Figure 1, however, indicates substantial overlap. The authors should describe this overlap in terms of male and female </w:t>
+      </w:r>
+      <w:proofErr w:type="spellStart"/>
+      <w:r>
+        <w:t>homeranges</w:t>
+      </w:r>
+      <w:proofErr w:type="spellEnd"/>
+      <w:r>
+        <w:t>.</w:t>
       </w:r>
       <w:r>
         <w:br/>
@@ -348,7 +477,15 @@
       </w:r>
       <w:r>
         <w:br/>
-        <w:t>Line 162-163, PDF p 9 (Doc p 8): The authors state that “Lizards were observed cooling under shrubs more than other habitat types”, but the only other habitat type measured was out in the open.</w:t>
+        <w:t xml:space="preserve">Line 162-163, PDF p 9 (Doc p 8): The authors </w:t>
+      </w:r>
+      <w:proofErr w:type="gramStart"/>
+      <w:r>
+        <w:t>state that</w:t>
+      </w:r>
+      <w:proofErr w:type="gramEnd"/>
+      <w:r>
+        <w:t xml:space="preserve"> “Lizards were observed cooling under shrubs more than other habitat types”, but the only other habitat type measured was out in the open.</w:t>
       </w:r>
       <w:r>
         <w:br/>
@@ -363,7 +500,23 @@
       </w:r>
       <w:r>
         <w:br/>
-        <w:t>Line 218-229, PDF p 11 (Doc p 10): The authors concludes would be much more convincing if they showed some actual benefit to individual fitness or to overall population parameters related to shrub use. None is presented. They note that these lizards can occur where the shrub is not present. A more realistic study comparing shrub use to increases in fitness or other population parameters (shrub vs no-shrub habitats) is really needed to show facilitation in my opinion.</w:t>
+        <w:t xml:space="preserve">Line 218-229, PDF p 11 (Doc p 10): The authors concludes would be much more convincing if they showed some actual benefit to individual fitness or to overall population parameters related to shrub use. None is presented. They note that these lizards can occur where the shrub is not present. A more realistic study comparing shrub use to increases in fitness or other population parameters (shrub </w:t>
+      </w:r>
+      <w:proofErr w:type="spellStart"/>
+      <w:r>
+        <w:t>vs</w:t>
+      </w:r>
+      <w:proofErr w:type="spellEnd"/>
+      <w:r>
+        <w:t xml:space="preserve"> no-shrub habitats) </w:t>
+      </w:r>
+      <w:proofErr w:type="gramStart"/>
+      <w:r>
+        <w:t>is</w:t>
+      </w:r>
+      <w:proofErr w:type="gramEnd"/>
+      <w:r>
+        <w:t xml:space="preserve"> really needed to show facilitation in my opinion.</w:t>
       </w:r>
       <w:r>
         <w:br/>

</xml_diff>

<commit_message>
completed list of revisions by Chris
</commit_message>
<xml_diff>
--- a/ms/ECE-2018-01-00051 list of revisions.docx
+++ b/ms/ECE-2018-01-00051 list of revisions.docx
@@ -295,16 +295,28 @@
         <w:rPr>
           <w:b/>
         </w:rPr>
-        <w:t xml:space="preserve">he data are now published on </w:t>
-      </w:r>
-      <w:proofErr w:type="spellStart"/>
-      <w:r>
-        <w:rPr>
-          <w:b/>
-        </w:rPr>
-        <w:t>Figshare</w:t>
-      </w:r>
-      <w:proofErr w:type="spellEnd"/>
+        <w:t xml:space="preserve">he data are now published </w:t>
+      </w:r>
+      <w:r>
+        <w:rPr>
+          <w:b/>
+        </w:rPr>
+        <w:t xml:space="preserve">at the Knowledge Network for </w:t>
+      </w:r>
+      <w:proofErr w:type="spellStart"/>
+      <w:r>
+        <w:rPr>
+          <w:b/>
+        </w:rPr>
+        <w:t>Biocomplexity</w:t>
+      </w:r>
+      <w:proofErr w:type="spellEnd"/>
+      <w:r>
+        <w:rPr>
+          <w:b/>
+        </w:rPr>
+        <w:t xml:space="preserve"> (KNB)</w:t>
+      </w:r>
       <w:r>
         <w:rPr>
           <w:b/>
@@ -337,16 +349,172 @@
         <w:rPr>
           <w:b/>
         </w:rPr>
-        <w:t xml:space="preserve"> and cite within the publication as well.</w:t>
+        <w:t xml:space="preserve"> and cite within the </w:t>
+      </w:r>
+      <w:r>
+        <w:rPr>
+          <w:b/>
+        </w:rPr>
+        <w:t>manuscript</w:t>
+      </w:r>
+      <w:r>
+        <w:rPr>
+          <w:b/>
+        </w:rPr>
+        <w:t xml:space="preserve"> as well.</w:t>
       </w:r>
     </w:p>
     <w:p/>
     <w:p>
+      <w:pPr>
+        <w:rPr>
+          <w:u w:val="single"/>
+        </w:rPr>
+      </w:pPr>
+      <w:r>
+        <w:rPr>
+          <w:u w:val="single"/>
+        </w:rPr>
+        <w:t>Code:</w:t>
+      </w:r>
+    </w:p>
+    <w:p>
+      <w:proofErr w:type="spellStart"/>
+      <w:r>
+        <w:t>Lortie</w:t>
+      </w:r>
+      <w:proofErr w:type="spellEnd"/>
+      <w:r>
+        <w:t xml:space="preserve">, C. J., T. Noble, S. Butterfield and M. </w:t>
+      </w:r>
+      <w:proofErr w:type="spellStart"/>
+      <w:r>
+        <w:t>Westphal</w:t>
+      </w:r>
+      <w:proofErr w:type="spellEnd"/>
+      <w:r>
+        <w:t xml:space="preserve">. </w:t>
+      </w:r>
+      <w:proofErr w:type="gramStart"/>
+      <w:r>
+        <w:t>R-code and analyses testing</w:t>
+      </w:r>
+      <w:r>
+        <w:t xml:space="preserve"> desert shrub facilitation via </w:t>
+      </w:r>
+      <w:proofErr w:type="spellStart"/>
+      <w:r>
+        <w:t>radiotelemetric</w:t>
+      </w:r>
+      <w:proofErr w:type="spellEnd"/>
+      <w:r>
+        <w:t xml:space="preserve"> monitoring of a diurnal lizard</w:t>
+      </w:r>
+      <w:r>
+        <w:t>.</w:t>
+      </w:r>
+      <w:proofErr w:type="gramEnd"/>
+      <w:r>
+        <w:t xml:space="preserve"> </w:t>
+      </w:r>
+      <w:proofErr w:type="spellStart"/>
+      <w:r>
+        <w:t>Zenodo</w:t>
+      </w:r>
+      <w:proofErr w:type="spellEnd"/>
+      <w:r>
+        <w:t xml:space="preserve">, </w:t>
+      </w:r>
+      <w:r>
+        <w:t>DOI: 10.5281/zenodo.1287938</w:t>
+      </w:r>
+      <w:r>
+        <w:t>.</w:t>
+      </w:r>
+      <w:r>
+        <w:t xml:space="preserve"> </w:t>
+      </w:r>
+      <w:r>
+        <w:t>https://zenodo.org/record/1287938#.WyAaFC2ZNhE</w:t>
+      </w:r>
+    </w:p>
+    <w:p>
+      <w:pPr>
+        <w:rPr>
+          <w:u w:val="single"/>
+        </w:rPr>
+      </w:pPr>
+    </w:p>
+    <w:p>
+      <w:pPr>
+        <w:rPr>
+          <w:u w:val="single"/>
+        </w:rPr>
+      </w:pPr>
+      <w:r>
+        <w:rPr>
+          <w:u w:val="single"/>
+        </w:rPr>
+        <w:t>Data:</w:t>
+      </w:r>
+    </w:p>
+    <w:p>
+      <w:r>
+        <w:t xml:space="preserve">Taylor Noble, Christopher </w:t>
+      </w:r>
+      <w:proofErr w:type="spellStart"/>
+      <w:r>
+        <w:t>Lortie</w:t>
+      </w:r>
+      <w:proofErr w:type="spellEnd"/>
+      <w:r>
+        <w:t xml:space="preserve">, Scott Butterfield, and Michael </w:t>
+      </w:r>
+      <w:proofErr w:type="spellStart"/>
+      <w:r>
+        <w:t>Westphal</w:t>
+      </w:r>
+      <w:proofErr w:type="spellEnd"/>
+      <w:r>
+        <w:t xml:space="preserve">. </w:t>
+      </w:r>
+      <w:r>
+        <w:t xml:space="preserve">2018. </w:t>
+      </w:r>
+      <w:proofErr w:type="spellStart"/>
+      <w:r>
+        <w:t>Radiotelemetric</w:t>
+      </w:r>
+      <w:proofErr w:type="spellEnd"/>
+      <w:r>
+        <w:t xml:space="preserve"> monitoring of a diurnal lizard in Carrizo National Monument. </w:t>
+      </w:r>
+      <w:proofErr w:type="gramStart"/>
+      <w:r>
+        <w:t xml:space="preserve">Knowledge Network for </w:t>
+      </w:r>
+      <w:proofErr w:type="spellStart"/>
+      <w:r>
+        <w:t>Biocomplexity</w:t>
+      </w:r>
+      <w:proofErr w:type="spellEnd"/>
+      <w:r>
+        <w:t>.</w:t>
+      </w:r>
+      <w:proofErr w:type="gramEnd"/>
+      <w:r>
+        <w:t xml:space="preserve"> </w:t>
+      </w:r>
+      <w:proofErr w:type="gramStart"/>
+      <w:r>
+        <w:t>doi:10.5063</w:t>
+      </w:r>
+      <w:proofErr w:type="gramEnd"/>
+      <w:r>
+        <w:t>/F1736P23.</w:t>
+      </w:r>
       <w:bookmarkStart w:id="0" w:name="_GoBack"/>
       <w:bookmarkEnd w:id="0"/>
-    </w:p>
-    <w:p/>
-    <w:p>
       <w:r>
         <w:br/>
       </w:r>

</xml_diff>